<commit_message>
acquisizioni di tutti e 6 con il protocollo world
</commit_message>
<xml_diff>
--- a/Acquisizioni/POSIZIONE SENSORE SU OMERO.docx
+++ b/Acquisizioni/POSIZIONE SENSORE SU OMERO.docx
@@ -225,8 +225,317 @@
         </w:rPr>
         <w:t xml:space="preserve"> con la corrispondente linea del cartellone </w:t>
       </w:r>
+      <w:r>
+        <w:rPr>
+          <w:sz w:val="23"/>
+          <w:szCs w:val="23"/>
+        </w:rPr>
+        <w:t xml:space="preserve"> </w:t>
+      </w:r>
+    </w:p>
+    <w:p>
+      <w:pPr>
+        <w:rPr>
+          <w:sz w:val="23"/>
+          <w:szCs w:val="23"/>
+        </w:rPr>
+      </w:pPr>
+    </w:p>
+    <w:p>
+      <w:pPr>
+        <w:rPr>
+          <w:sz w:val="23"/>
+          <w:szCs w:val="23"/>
+          <w:lang w:val="en-US"/>
+        </w:rPr>
+      </w:pPr>
+      <w:r>
+        <w:rPr>
+          <w:sz w:val="23"/>
+          <w:szCs w:val="23"/>
+          <w:lang w:val="en-US"/>
+        </w:rPr>
+        <w:t xml:space="preserve">MC94: </w:t>
+      </w:r>
+      <w:r>
+        <w:rPr>
+          <w:sz w:val="23"/>
+          <w:szCs w:val="23"/>
+          <w:lang w:val="en-US"/>
+        </w:rPr>
+        <w:t>L=</w:t>
+      </w:r>
+      <w:r>
+        <w:rPr>
+          <w:sz w:val="23"/>
+          <w:szCs w:val="23"/>
+          <w:lang w:val="en-US"/>
+        </w:rPr>
+        <w:t>32</w:t>
+      </w:r>
+      <w:r>
+        <w:rPr>
+          <w:sz w:val="23"/>
+          <w:szCs w:val="23"/>
+          <w:lang w:val="en-US"/>
+        </w:rPr>
+        <w:t>cm</w:t>
+      </w:r>
+      <w:r>
+        <w:rPr>
+          <w:sz w:val="23"/>
+          <w:szCs w:val="23"/>
+          <w:lang w:val="en-US"/>
+        </w:rPr>
+        <w:t xml:space="preserve"> C=27</w:t>
+      </w:r>
+      <w:r>
+        <w:rPr>
+          <w:sz w:val="23"/>
+          <w:szCs w:val="23"/>
+          <w:lang w:val="en-US"/>
+        </w:rPr>
+        <w:t>cm</w:t>
+      </w:r>
+    </w:p>
+    <w:p>
+      <w:pPr>
+        <w:rPr>
+          <w:sz w:val="23"/>
+          <w:szCs w:val="23"/>
+          <w:lang w:val="en-US"/>
+        </w:rPr>
+      </w:pPr>
+    </w:p>
+    <w:p>
+      <w:pPr>
+        <w:rPr>
+          <w:sz w:val="23"/>
+          <w:szCs w:val="23"/>
+          <w:lang w:val="en-US"/>
+        </w:rPr>
+      </w:pPr>
+      <w:r>
+        <w:rPr>
+          <w:sz w:val="23"/>
+          <w:szCs w:val="23"/>
+          <w:lang w:val="en-US"/>
+        </w:rPr>
+        <w:t>DM94: L=35.5</w:t>
+      </w:r>
+      <w:r>
+        <w:rPr>
+          <w:sz w:val="23"/>
+          <w:szCs w:val="23"/>
+          <w:lang w:val="en-US"/>
+        </w:rPr>
+        <w:t>cm C</w:t>
+      </w:r>
+      <w:r>
+        <w:rPr>
+          <w:sz w:val="23"/>
+          <w:szCs w:val="23"/>
+          <w:lang w:val="en-US"/>
+        </w:rPr>
+        <w:t>=</w:t>
+      </w:r>
+      <w:r>
+        <w:rPr>
+          <w:sz w:val="23"/>
+          <w:szCs w:val="23"/>
+          <w:lang w:val="en-US"/>
+        </w:rPr>
+        <w:t>2</w:t>
+      </w:r>
+      <w:r>
+        <w:rPr>
+          <w:sz w:val="23"/>
+          <w:szCs w:val="23"/>
+          <w:lang w:val="en-US"/>
+        </w:rPr>
+        <w:t>9</w:t>
+      </w:r>
+      <w:r>
+        <w:rPr>
+          <w:sz w:val="23"/>
+          <w:szCs w:val="23"/>
+          <w:lang w:val="en-US"/>
+        </w:rPr>
+        <w:t>cm</w:t>
+      </w:r>
+    </w:p>
+    <w:p>
+      <w:pPr>
+        <w:rPr>
+          <w:sz w:val="23"/>
+          <w:szCs w:val="23"/>
+          <w:lang w:val="en-US"/>
+        </w:rPr>
+      </w:pPr>
+    </w:p>
+    <w:p>
+      <w:pPr>
+        <w:rPr>
+          <w:sz w:val="23"/>
+          <w:szCs w:val="23"/>
+        </w:rPr>
+      </w:pPr>
+      <w:r>
+        <w:rPr>
+          <w:sz w:val="23"/>
+          <w:szCs w:val="23"/>
+        </w:rPr>
+        <w:t>GL94: L=</w:t>
+      </w:r>
+      <w:r>
+        <w:rPr>
+          <w:sz w:val="23"/>
+          <w:szCs w:val="23"/>
+        </w:rPr>
+        <w:t>34</w:t>
+      </w:r>
+      <w:r>
+        <w:rPr>
+          <w:sz w:val="23"/>
+          <w:szCs w:val="23"/>
+        </w:rPr>
+        <w:t>cm C</w:t>
+      </w:r>
+      <w:r>
+        <w:rPr>
+          <w:sz w:val="23"/>
+          <w:szCs w:val="23"/>
+        </w:rPr>
+        <w:t>=29</w:t>
+      </w:r>
+      <w:r>
+        <w:rPr>
+          <w:sz w:val="23"/>
+          <w:szCs w:val="23"/>
+        </w:rPr>
+        <w:t>cm</w:t>
+      </w:r>
+    </w:p>
+    <w:p>
+      <w:pPr>
+        <w:rPr>
+          <w:sz w:val="23"/>
+          <w:szCs w:val="23"/>
+        </w:rPr>
+      </w:pPr>
+    </w:p>
+    <w:p>
+      <w:pPr>
+        <w:rPr>
+          <w:sz w:val="23"/>
+          <w:szCs w:val="23"/>
+        </w:rPr>
+      </w:pPr>
+      <w:r>
+        <w:rPr>
+          <w:sz w:val="23"/>
+          <w:szCs w:val="23"/>
+        </w:rPr>
+        <w:t>FP94: L=</w:t>
+      </w:r>
+      <w:r>
+        <w:rPr>
+          <w:sz w:val="23"/>
+          <w:szCs w:val="23"/>
+        </w:rPr>
+        <w:t xml:space="preserve">35cm C=34cm </w:t>
+      </w:r>
+    </w:p>
+    <w:p>
+      <w:pPr>
+        <w:rPr>
+          <w:sz w:val="23"/>
+          <w:szCs w:val="23"/>
+        </w:rPr>
+      </w:pPr>
+    </w:p>
+    <w:p>
+      <w:pPr>
+        <w:rPr>
+          <w:sz w:val="23"/>
+          <w:szCs w:val="23"/>
+        </w:rPr>
+      </w:pPr>
+      <w:r>
+        <w:rPr>
+          <w:sz w:val="23"/>
+          <w:szCs w:val="23"/>
+        </w:rPr>
+        <w:t>FM94: L = 36</w:t>
+      </w:r>
+      <w:r>
+        <w:rPr>
+          <w:sz w:val="23"/>
+          <w:szCs w:val="23"/>
+        </w:rPr>
+        <w:t>cm</w:t>
+      </w:r>
+      <w:r>
+        <w:rPr>
+          <w:sz w:val="23"/>
+          <w:szCs w:val="23"/>
+        </w:rPr>
+        <w:t xml:space="preserve"> C =</w:t>
+      </w:r>
+      <w:r>
+        <w:rPr>
+          <w:sz w:val="23"/>
+          <w:szCs w:val="23"/>
+        </w:rPr>
+        <w:t xml:space="preserve"> 33cm</w:t>
+      </w:r>
+    </w:p>
+    <w:p>
+      <w:pPr>
+        <w:rPr>
+          <w:sz w:val="23"/>
+          <w:szCs w:val="23"/>
+        </w:rPr>
+      </w:pPr>
+    </w:p>
+    <w:p>
+      <w:pPr>
+        <w:rPr>
+          <w:sz w:val="23"/>
+          <w:szCs w:val="23"/>
+        </w:rPr>
+      </w:pPr>
+      <w:r>
+        <w:rPr>
+          <w:sz w:val="23"/>
+          <w:szCs w:val="23"/>
+        </w:rPr>
+        <w:t xml:space="preserve">CM94: L = 30cm C = </w:t>
+      </w:r>
+      <w:r>
+        <w:rPr>
+          <w:sz w:val="23"/>
+          <w:szCs w:val="23"/>
+        </w:rPr>
+        <w:t>22cm</w:t>
+      </w:r>
       <w:bookmarkStart w:id="0" w:name="_GoBack"/>
       <w:bookmarkEnd w:id="0"/>
+      <w:r>
+        <w:rPr>
+          <w:sz w:val="23"/>
+          <w:szCs w:val="23"/>
+        </w:rPr>
+        <w:t xml:space="preserve"> </w:t>
+      </w:r>
+    </w:p>
+    <w:p>
+      <w:pPr>
+        <w:rPr>
+          <w:sz w:val="23"/>
+          <w:szCs w:val="23"/>
+        </w:rPr>
+      </w:pPr>
     </w:p>
     <w:sectPr>
       <w:pgSz w:w="11900" w:h="16840"/>

</xml_diff>